<commit_message>
corrected the prime functionality in 3
</commit_message>
<xml_diff>
--- a/HW/HW3 C(submitted this)/HW#3 Execution Screenshot_Abhiyan Sainju.docx
+++ b/HW/HW3 C(submitted this)/HW#3 Execution Screenshot_Abhiyan Sainju.docx
@@ -955,10 +955,10 @@
           <w:noProof/>
         </w:rPr>
         <w:drawing>
-          <wp:inline distT="0" distB="0" distL="0" distR="0" wp14:anchorId="25D98874" wp14:editId="110BEF2C">
-            <wp:extent cx="5943600" cy="2694940"/>
-            <wp:effectExtent l="0" t="0" r="0" b="0"/>
-            <wp:docPr id="2046344960" name="Picture 1"/>
+          <wp:inline distT="0" distB="0" distL="0" distR="0" wp14:anchorId="650303C8" wp14:editId="0BC95505">
+            <wp:extent cx="5943600" cy="2599690"/>
+            <wp:effectExtent l="0" t="0" r="0" b="3810"/>
+            <wp:docPr id="243674026" name="Picture 1"/>
             <wp:cNvGraphicFramePr>
               <a:graphicFrameLocks xmlns:a="http://schemas.openxmlformats.org/drawingml/2006/main" noChangeAspect="1"/>
             </wp:cNvGraphicFramePr>
@@ -966,7 +966,7 @@
               <a:graphicData uri="http://schemas.openxmlformats.org/drawingml/2006/picture">
                 <pic:pic xmlns:pic="http://schemas.openxmlformats.org/drawingml/2006/picture">
                   <pic:nvPicPr>
-                    <pic:cNvPr id="2046344960" name=""/>
+                    <pic:cNvPr id="243674026" name=""/>
                     <pic:cNvPicPr/>
                   </pic:nvPicPr>
                   <pic:blipFill>
@@ -978,7 +978,7 @@
                   <pic:spPr>
                     <a:xfrm>
                       <a:off x="0" y="0"/>
-                      <a:ext cx="5943600" cy="2694940"/>
+                      <a:ext cx="5943600" cy="2599690"/>
                     </a:xfrm>
                     <a:prstGeom prst="rect">
                       <a:avLst/>
@@ -1002,27 +1002,14 @@
       <w:r>
         <w:t xml:space="preserve">Figure </w:t>
       </w:r>
-      <w:r>
-        <w:fldChar w:fldCharType="begin"/>
-      </w:r>
-      <w:r>
-        <w:instrText xml:space="preserve"> SEQ Figure \* ARABIC </w:instrText>
-      </w:r>
-      <w:r>
-        <w:fldChar w:fldCharType="separate"/>
-      </w:r>
-      <w:r>
-        <w:rPr>
-          <w:noProof/>
-        </w:rPr>
-        <w:t>1</w:t>
-      </w:r>
-      <w:r>
-        <w:rPr>
-          <w:noProof/>
-        </w:rPr>
-        <w:fldChar w:fldCharType="end"/>
-      </w:r>
+      <w:fldSimple w:instr=" SEQ Figure \* ARABIC ">
+        <w:r>
+          <w:rPr>
+            <w:noProof/>
+          </w:rPr>
+          <w:t>1</w:t>
+        </w:r>
+      </w:fldSimple>
       <w:r>
         <w:rPr>
           <w:lang w:val="en-US"/>
@@ -1035,6 +1022,16 @@
         </w:rPr>
         <w:t>when input is correct</w:t>
       </w:r>
+    </w:p>
+    <w:p>
+      <w:pPr>
+        <w:rPr>
+          <w:rFonts w:ascii="Times New Roman" w:eastAsia="Times New Roman" w:hAnsi="Times New Roman" w:cs="Times New Roman"/>
+          <w:color w:val="000000"/>
+          <w:shd w:val="clear" w:color="auto" w:fill="FFFFFF"/>
+          <w:lang w:eastAsia="en-GB"/>
+        </w:rPr>
+      </w:pPr>
     </w:p>
     <w:p>
       <w:pPr>
@@ -1164,10 +1161,10 @@
           <w:noProof/>
         </w:rPr>
         <w:drawing>
-          <wp:inline distT="0" distB="0" distL="0" distR="0" wp14:anchorId="313D40C2" wp14:editId="62CF0E90">
-            <wp:extent cx="5943600" cy="2472690"/>
-            <wp:effectExtent l="0" t="0" r="0" b="3810"/>
-            <wp:docPr id="35211291" name="Picture 1"/>
+          <wp:inline distT="0" distB="0" distL="0" distR="0" wp14:anchorId="0F85A13D" wp14:editId="44F3998C">
+            <wp:extent cx="5943600" cy="2951480"/>
+            <wp:effectExtent l="0" t="0" r="0" b="0"/>
+            <wp:docPr id="1090566905" name="Picture 1"/>
             <wp:cNvGraphicFramePr>
               <a:graphicFrameLocks xmlns:a="http://schemas.openxmlformats.org/drawingml/2006/main" noChangeAspect="1"/>
             </wp:cNvGraphicFramePr>
@@ -1175,7 +1172,7 @@
               <a:graphicData uri="http://schemas.openxmlformats.org/drawingml/2006/picture">
                 <pic:pic xmlns:pic="http://schemas.openxmlformats.org/drawingml/2006/picture">
                   <pic:nvPicPr>
-                    <pic:cNvPr id="35211291" name=""/>
+                    <pic:cNvPr id="1090566905" name=""/>
                     <pic:cNvPicPr/>
                   </pic:nvPicPr>
                   <pic:blipFill>
@@ -1187,7 +1184,7 @@
                   <pic:spPr>
                     <a:xfrm>
                       <a:off x="0" y="0"/>
-                      <a:ext cx="5943600" cy="2472690"/>
+                      <a:ext cx="5943600" cy="2951480"/>
                     </a:xfrm>
                     <a:prstGeom prst="rect">
                       <a:avLst/>

</xml_diff>